<commit_message>
HU - Consultar entidad
</commit_message>
<xml_diff>
--- a/6- Ingenieria de producto/6.1 - Análisis/03- Historias de Usuario/Historias de Usuarios/HU-MID-ENT-004-Consultar Entidad 1.docx
+++ b/6- Ingenieria de producto/6.1 - Análisis/03- Historias de Usuario/Historias de Usuarios/HU-MID-ENT-004-Consultar Entidad 1.docx
@@ -107,15 +107,6 @@
         </w:rPr>
         <w:t xml:space="preserve"> Entidad</w:t>
       </w:r>
-      <w:r>
-        <w:rPr>
-          <w:b/>
-          <w:bCs/>
-          <w:sz w:val="40"/>
-          <w:szCs w:val="40"/>
-        </w:rPr>
-        <w:t xml:space="preserve"> </w:t>
-      </w:r>
     </w:p>
     <w:tbl>
       <w:tblPr>
@@ -185,6 +176,35 @@
               <w:spacing w:line="276" w:lineRule="auto"/>
               <w:ind w:firstLine="0"/>
             </w:pPr>
+            <w:r>
+              <w:t xml:space="preserve">Como usuario con </w:t>
+            </w:r>
+            <w:r>
+              <w:rPr>
+                <w:b/>
+                <w:bCs/>
+              </w:rPr>
+              <w:t>perfil</w:t>
+            </w:r>
+            <w:r>
+              <w:t xml:space="preserve"> </w:t>
+            </w:r>
+            <w:r>
+              <w:rPr>
+                <w:b/>
+                <w:bCs/>
+              </w:rPr>
+              <w:t xml:space="preserve">autorizado </w:t>
+            </w:r>
+            <w:r>
+              <w:t xml:space="preserve">quiero </w:t>
+            </w:r>
+            <w:r>
+              <w:t>consultar</w:t>
+            </w:r>
+            <w:r>
+              <w:t xml:space="preserve"> una “Entidad” para el sistema “Módulo Integral de Descuentos y cuenta corrientes” de la Caja de Jubilaciones, pensiones y retiros de Córdoba.</w:t>
+            </w:r>
           </w:p>
         </w:tc>
       </w:tr>
@@ -230,6 +250,1156 @@
           <w:tcPr>
             <w:tcW w:w="9065" w:type="dxa"/>
           </w:tcPr>
+          <w:p>
+            <w:pPr>
+              <w:spacing w:line="360" w:lineRule="auto"/>
+              <w:ind w:firstLine="0"/>
+              <w:rPr>
+                <w:rFonts w:cs="Arial"/>
+              </w:rPr>
+            </w:pPr>
+            <w:r>
+              <w:rPr>
+                <w:rFonts w:cs="Arial"/>
+              </w:rPr>
+              <w:lastRenderedPageBreak/>
+              <w:t xml:space="preserve">El usuario con perfil autorizado </w:t>
+            </w:r>
+            <w:r>
+              <w:rPr>
+                <w:rFonts w:cs="Arial"/>
+                <w:kern w:val="2"/>
+                <w14:ligatures w14:val="standardContextual"/>
+              </w:rPr>
+              <w:t>accede desde la bandeja de entidades (HU-MID-ENT-XXX- Bandeja de entidades) y en la grilla de entidades desde la columna de acciones, hará clic en el icono</w:t>
+            </w:r>
+            <w:r>
+              <w:rPr>
+                <w:rFonts w:cs="Arial"/>
+                <w:kern w:val="2"/>
+                <w14:ligatures w14:val="standardContextual"/>
+              </w:rPr>
+              <w:t xml:space="preserve"> </w:t>
+            </w:r>
+            <w:r>
+              <w:rPr>
+                <w:rFonts w:cs="Arial"/>
+                <w:noProof/>
+                <w14:ligatures w14:val="standardContextual"/>
+              </w:rPr>
+              <w:drawing>
+                <wp:inline distT="0" distB="0" distL="0" distR="0" wp14:anchorId="3D4BAD56" wp14:editId="5F05FA01">
+                  <wp:extent cx="321822" cy="277938"/>
+                  <wp:effectExtent l="0" t="0" r="2540" b="8255"/>
+                  <wp:docPr id="1559607227" name="Imagen 1"/>
+                  <wp:cNvGraphicFramePr>
+                    <a:graphicFrameLocks xmlns:a="http://schemas.openxmlformats.org/drawingml/2006/main" noChangeAspect="1"/>
+                  </wp:cNvGraphicFramePr>
+                  <a:graphic xmlns:a="http://schemas.openxmlformats.org/drawingml/2006/main">
+                    <a:graphicData uri="http://schemas.openxmlformats.org/drawingml/2006/picture">
+                      <pic:pic xmlns:pic="http://schemas.openxmlformats.org/drawingml/2006/picture">
+                        <pic:nvPicPr>
+                          <pic:cNvPr id="1559607227" name="Imagen 1559607227"/>
+                          <pic:cNvPicPr/>
+                        </pic:nvPicPr>
+                        <pic:blipFill>
+                          <a:blip r:embed="rId7">
+                            <a:extLst>
+                              <a:ext uri="{28A0092B-C50C-407E-A947-70E740481C1C}">
+                                <a14:useLocalDpi xmlns:a14="http://schemas.microsoft.com/office/drawing/2010/main" val="0"/>
+                              </a:ext>
+                            </a:extLst>
+                          </a:blip>
+                          <a:stretch>
+                            <a:fillRect/>
+                          </a:stretch>
+                        </pic:blipFill>
+                        <pic:spPr>
+                          <a:xfrm>
+                            <a:off x="0" y="0"/>
+                            <a:ext cx="336632" cy="290728"/>
+                          </a:xfrm>
+                          <a:prstGeom prst="rect">
+                            <a:avLst/>
+                          </a:prstGeom>
+                        </pic:spPr>
+                      </pic:pic>
+                    </a:graphicData>
+                  </a:graphic>
+                </wp:inline>
+              </w:drawing>
+            </w:r>
+            <w:r>
+              <w:rPr>
+                <w:rFonts w:cs="Arial"/>
+                <w:kern w:val="2"/>
+                <w14:ligatures w14:val="standardContextual"/>
+              </w:rPr>
+              <w:t>, y se visualizarán los siguientes datos:</w:t>
+            </w:r>
+          </w:p>
+          <w:p>
+            <w:pPr>
+              <w:spacing w:line="360" w:lineRule="auto"/>
+              <w:ind w:firstLine="0"/>
+              <w:rPr>
+                <w:rFonts w:cs="Arial"/>
+                <w:u w:val="single"/>
+              </w:rPr>
+            </w:pPr>
+            <w:r>
+              <w:rPr>
+                <w:rFonts w:cs="Arial"/>
+                <w:u w:val="single"/>
+              </w:rPr>
+              <w:t>Información Básica:</w:t>
+            </w:r>
+          </w:p>
+          <w:p>
+            <w:pPr>
+              <w:pStyle w:val="Prrafodelista"/>
+              <w:numPr>
+                <w:ilvl w:val="0"/>
+                <w:numId w:val="5"/>
+              </w:numPr>
+              <w:spacing w:line="360" w:lineRule="auto"/>
+              <w:ind w:left="1050" w:hanging="283"/>
+              <w:rPr>
+                <w:rFonts w:cs="Arial"/>
+              </w:rPr>
+            </w:pPr>
+            <w:r>
+              <w:rPr>
+                <w:rFonts w:cs="Arial"/>
+              </w:rPr>
+              <w:t>Tipo de entidad*.</w:t>
+            </w:r>
+          </w:p>
+          <w:p>
+            <w:pPr>
+              <w:pStyle w:val="Prrafodelista"/>
+              <w:numPr>
+                <w:ilvl w:val="0"/>
+                <w:numId w:val="5"/>
+              </w:numPr>
+              <w:spacing w:line="360" w:lineRule="auto"/>
+              <w:ind w:left="1050" w:hanging="283"/>
+              <w:rPr>
+                <w:rFonts w:cs="Arial"/>
+              </w:rPr>
+            </w:pPr>
+            <w:r>
+              <w:rPr>
+                <w:rFonts w:cs="Arial"/>
+              </w:rPr>
+              <w:t>Código</w:t>
+            </w:r>
+            <w:r>
+              <w:rPr>
+                <w:rFonts w:cs="Arial"/>
+              </w:rPr>
+              <w:t xml:space="preserve"> anterior</w:t>
+            </w:r>
+            <w:r>
+              <w:rPr>
+                <w:rFonts w:cs="Arial"/>
+              </w:rPr>
+              <w:t xml:space="preserve"> de la entidad*.</w:t>
+            </w:r>
+          </w:p>
+          <w:p>
+            <w:pPr>
+              <w:pStyle w:val="Prrafodelista"/>
+              <w:numPr>
+                <w:ilvl w:val="0"/>
+                <w:numId w:val="5"/>
+              </w:numPr>
+              <w:spacing w:line="360" w:lineRule="auto"/>
+              <w:ind w:left="1050" w:hanging="283"/>
+              <w:rPr>
+                <w:rFonts w:cs="Arial"/>
+              </w:rPr>
+            </w:pPr>
+            <w:r>
+              <w:rPr>
+                <w:rFonts w:cs="Arial"/>
+              </w:rPr>
+              <w:t>Nombre Entidad*.</w:t>
+            </w:r>
+          </w:p>
+          <w:p>
+            <w:pPr>
+              <w:pStyle w:val="Prrafodelista"/>
+              <w:numPr>
+                <w:ilvl w:val="0"/>
+                <w:numId w:val="5"/>
+              </w:numPr>
+              <w:spacing w:line="360" w:lineRule="auto"/>
+              <w:ind w:left="1050" w:hanging="283"/>
+              <w:rPr>
+                <w:rFonts w:cs="Arial"/>
+              </w:rPr>
+            </w:pPr>
+            <w:r>
+              <w:rPr>
+                <w:rFonts w:cs="Arial"/>
+              </w:rPr>
+              <w:t>SIGLA*.</w:t>
+            </w:r>
+          </w:p>
+          <w:p>
+            <w:pPr>
+              <w:pStyle w:val="Prrafodelista"/>
+              <w:numPr>
+                <w:ilvl w:val="0"/>
+                <w:numId w:val="5"/>
+              </w:numPr>
+              <w:spacing w:line="360" w:lineRule="auto"/>
+              <w:ind w:hanging="302"/>
+              <w:rPr>
+                <w:rFonts w:cs="Arial"/>
+              </w:rPr>
+            </w:pPr>
+            <w:r>
+              <w:rPr>
+                <w:rFonts w:cs="Arial"/>
+              </w:rPr>
+              <w:t>Estado*.</w:t>
+            </w:r>
+          </w:p>
+          <w:p>
+            <w:pPr>
+              <w:pStyle w:val="Prrafodelista"/>
+              <w:numPr>
+                <w:ilvl w:val="0"/>
+                <w:numId w:val="5"/>
+              </w:numPr>
+              <w:spacing w:line="360" w:lineRule="auto"/>
+              <w:ind w:left="1050" w:hanging="283"/>
+              <w:rPr>
+                <w:rFonts w:cs="Arial"/>
+              </w:rPr>
+            </w:pPr>
+            <w:r>
+              <w:rPr>
+                <w:rFonts w:cs="Arial"/>
+              </w:rPr>
+              <w:t>Código agrupador liquidación*</w:t>
+            </w:r>
+          </w:p>
+          <w:p>
+            <w:pPr>
+              <w:pStyle w:val="Prrafodelista"/>
+              <w:numPr>
+                <w:ilvl w:val="0"/>
+                <w:numId w:val="5"/>
+              </w:numPr>
+              <w:spacing w:line="360" w:lineRule="auto"/>
+              <w:ind w:left="1050" w:hanging="283"/>
+              <w:rPr>
+                <w:rFonts w:cs="Arial"/>
+              </w:rPr>
+            </w:pPr>
+            <w:r>
+              <w:rPr>
+                <w:rFonts w:cs="Arial"/>
+              </w:rPr>
+              <w:t>CUIT*.</w:t>
+            </w:r>
+          </w:p>
+          <w:p>
+            <w:pPr>
+              <w:pStyle w:val="Prrafodelista"/>
+              <w:numPr>
+                <w:ilvl w:val="0"/>
+                <w:numId w:val="5"/>
+              </w:numPr>
+              <w:spacing w:line="360" w:lineRule="auto"/>
+              <w:ind w:left="1050" w:hanging="283"/>
+              <w:rPr>
+                <w:rFonts w:cs="Arial"/>
+              </w:rPr>
+            </w:pPr>
+            <w:r>
+              <w:rPr>
+                <w:rFonts w:cs="Arial"/>
+              </w:rPr>
+              <w:t>Número e-expediente*.</w:t>
+            </w:r>
+          </w:p>
+          <w:p>
+            <w:pPr>
+              <w:pStyle w:val="Prrafodelista"/>
+              <w:numPr>
+                <w:ilvl w:val="0"/>
+                <w:numId w:val="5"/>
+              </w:numPr>
+              <w:spacing w:line="360" w:lineRule="auto"/>
+              <w:ind w:left="1050" w:hanging="283"/>
+              <w:rPr>
+                <w:rFonts w:cs="Arial"/>
+              </w:rPr>
+            </w:pPr>
+            <w:r>
+              <w:rPr>
+                <w:rFonts w:cs="Arial"/>
+              </w:rPr>
+              <w:t>Número de expediente*.</w:t>
+            </w:r>
+          </w:p>
+          <w:p>
+            <w:pPr>
+              <w:pStyle w:val="Prrafodelista"/>
+              <w:numPr>
+                <w:ilvl w:val="0"/>
+                <w:numId w:val="5"/>
+              </w:numPr>
+              <w:spacing w:line="360" w:lineRule="auto"/>
+              <w:ind w:left="1050" w:hanging="283"/>
+              <w:rPr>
+                <w:rFonts w:cs="Arial"/>
+              </w:rPr>
+            </w:pPr>
+            <w:r>
+              <w:rPr>
+                <w:rFonts w:cs="Arial"/>
+              </w:rPr>
+              <w:t>Localidad*.</w:t>
+            </w:r>
+          </w:p>
+          <w:p>
+            <w:pPr>
+              <w:pStyle w:val="Prrafodelista"/>
+              <w:numPr>
+                <w:ilvl w:val="0"/>
+                <w:numId w:val="5"/>
+              </w:numPr>
+              <w:spacing w:line="360" w:lineRule="auto"/>
+              <w:ind w:left="1050" w:hanging="283"/>
+              <w:rPr>
+                <w:rFonts w:cs="Arial"/>
+              </w:rPr>
+            </w:pPr>
+            <w:r>
+              <w:rPr>
+                <w:rFonts w:cs="Arial"/>
+              </w:rPr>
+              <w:t>Barrio</w:t>
+            </w:r>
+          </w:p>
+          <w:p>
+            <w:pPr>
+              <w:pStyle w:val="Prrafodelista"/>
+              <w:numPr>
+                <w:ilvl w:val="0"/>
+                <w:numId w:val="5"/>
+              </w:numPr>
+              <w:spacing w:line="360" w:lineRule="auto"/>
+              <w:ind w:left="1053" w:hanging="286"/>
+              <w:rPr>
+                <w:rFonts w:cs="Arial"/>
+              </w:rPr>
+            </w:pPr>
+            <w:r>
+              <w:rPr>
+                <w:rFonts w:cs="Arial"/>
+              </w:rPr>
+              <w:t>Dirección de la entidad*.</w:t>
+            </w:r>
+          </w:p>
+          <w:p>
+            <w:pPr>
+              <w:pStyle w:val="Prrafodelista"/>
+              <w:numPr>
+                <w:ilvl w:val="0"/>
+                <w:numId w:val="5"/>
+              </w:numPr>
+              <w:spacing w:line="360" w:lineRule="auto"/>
+              <w:ind w:left="1053" w:hanging="286"/>
+              <w:rPr>
+                <w:rFonts w:cs="Arial"/>
+              </w:rPr>
+            </w:pPr>
+            <w:r>
+              <w:rPr>
+                <w:rFonts w:cs="Arial"/>
+              </w:rPr>
+              <w:t>Número.</w:t>
+            </w:r>
+          </w:p>
+          <w:p>
+            <w:pPr>
+              <w:pStyle w:val="Prrafodelista"/>
+              <w:numPr>
+                <w:ilvl w:val="0"/>
+                <w:numId w:val="5"/>
+              </w:numPr>
+              <w:spacing w:line="360" w:lineRule="auto"/>
+              <w:ind w:left="1050" w:hanging="283"/>
+              <w:rPr>
+                <w:rFonts w:cs="Arial"/>
+              </w:rPr>
+            </w:pPr>
+            <w:r>
+              <w:rPr>
+                <w:rFonts w:cs="Arial"/>
+              </w:rPr>
+              <w:t>CP*.</w:t>
+            </w:r>
+          </w:p>
+          <w:p>
+            <w:pPr>
+              <w:pStyle w:val="Prrafodelista"/>
+              <w:numPr>
+                <w:ilvl w:val="0"/>
+                <w:numId w:val="5"/>
+              </w:numPr>
+              <w:spacing w:line="360" w:lineRule="auto"/>
+              <w:ind w:left="1050" w:hanging="283"/>
+              <w:rPr>
+                <w:rFonts w:cs="Arial"/>
+              </w:rPr>
+            </w:pPr>
+            <w:r>
+              <w:rPr>
+                <w:rFonts w:cs="Arial"/>
+              </w:rPr>
+              <w:t>Teléfono*.</w:t>
+            </w:r>
+          </w:p>
+          <w:p>
+            <w:pPr>
+              <w:pStyle w:val="Prrafodelista"/>
+              <w:numPr>
+                <w:ilvl w:val="0"/>
+                <w:numId w:val="5"/>
+              </w:numPr>
+              <w:spacing w:line="360" w:lineRule="auto"/>
+              <w:ind w:left="1050" w:hanging="283"/>
+              <w:rPr>
+                <w:rFonts w:cs="Arial"/>
+              </w:rPr>
+            </w:pPr>
+            <w:r>
+              <w:rPr>
+                <w:rFonts w:cs="Arial"/>
+              </w:rPr>
+              <w:t>E-mail*.</w:t>
+            </w:r>
+          </w:p>
+          <w:p>
+            <w:pPr>
+              <w:pStyle w:val="Prrafodelista"/>
+              <w:numPr>
+                <w:ilvl w:val="0"/>
+                <w:numId w:val="5"/>
+              </w:numPr>
+              <w:spacing w:line="360" w:lineRule="auto"/>
+              <w:ind w:left="1050" w:hanging="283"/>
+              <w:rPr>
+                <w:rFonts w:cs="Arial"/>
+              </w:rPr>
+            </w:pPr>
+            <w:r>
+              <w:rPr>
+                <w:rFonts w:cs="Arial"/>
+              </w:rPr>
+              <w:t>Domicilio electrónico fijado en CIDI*.</w:t>
+            </w:r>
+          </w:p>
+          <w:p>
+            <w:pPr>
+              <w:pStyle w:val="Prrafodelista"/>
+              <w:numPr>
+                <w:ilvl w:val="0"/>
+                <w:numId w:val="5"/>
+              </w:numPr>
+              <w:spacing w:line="360" w:lineRule="auto"/>
+              <w:ind w:left="1050" w:hanging="283"/>
+              <w:rPr>
+                <w:rFonts w:cs="Arial"/>
+              </w:rPr>
+            </w:pPr>
+            <w:r>
+              <w:rPr>
+                <w:rFonts w:cs="Arial"/>
+              </w:rPr>
+              <w:t>Celular de contacto*.</w:t>
+            </w:r>
+          </w:p>
+          <w:p>
+            <w:pPr>
+              <w:pStyle w:val="Prrafodelista"/>
+              <w:numPr>
+                <w:ilvl w:val="0"/>
+                <w:numId w:val="5"/>
+              </w:numPr>
+              <w:spacing w:line="360" w:lineRule="auto"/>
+              <w:ind w:left="1050" w:hanging="283"/>
+              <w:rPr>
+                <w:rFonts w:cs="Arial"/>
+              </w:rPr>
+            </w:pPr>
+            <w:r>
+              <w:rPr>
+                <w:rFonts w:cs="Arial"/>
+              </w:rPr>
+              <w:t>Fecha de última constancia de vigencia.</w:t>
+            </w:r>
+          </w:p>
+          <w:p>
+            <w:pPr>
+              <w:pStyle w:val="Prrafodelista"/>
+              <w:numPr>
+                <w:ilvl w:val="0"/>
+                <w:numId w:val="5"/>
+              </w:numPr>
+              <w:spacing w:line="360" w:lineRule="auto"/>
+              <w:ind w:left="1050" w:hanging="283"/>
+              <w:rPr>
+                <w:rFonts w:cs="Arial"/>
+              </w:rPr>
+            </w:pPr>
+            <w:r>
+              <w:rPr>
+                <w:rFonts w:cs="Arial"/>
+              </w:rPr>
+              <w:t>Número de Matricula.</w:t>
+            </w:r>
+          </w:p>
+          <w:p>
+            <w:pPr>
+              <w:pStyle w:val="Prrafodelista"/>
+              <w:numPr>
+                <w:ilvl w:val="0"/>
+                <w:numId w:val="5"/>
+              </w:numPr>
+              <w:spacing w:line="360" w:lineRule="auto"/>
+              <w:ind w:left="1050" w:hanging="283"/>
+              <w:rPr>
+                <w:rFonts w:cs="Arial"/>
+              </w:rPr>
+            </w:pPr>
+            <w:r>
+              <w:rPr>
+                <w:rFonts w:cs="Arial"/>
+              </w:rPr>
+              <w:t>Fecha de último balance*</w:t>
+            </w:r>
+          </w:p>
+          <w:p>
+            <w:pPr>
+              <w:pStyle w:val="Prrafodelista"/>
+              <w:numPr>
+                <w:ilvl w:val="0"/>
+                <w:numId w:val="5"/>
+              </w:numPr>
+              <w:spacing w:line="360" w:lineRule="auto"/>
+              <w:ind w:left="1050" w:hanging="283"/>
+              <w:rPr>
+                <w:rFonts w:cs="Arial"/>
+              </w:rPr>
+            </w:pPr>
+            <w:r>
+              <w:rPr>
+                <w:rFonts w:cs="Arial"/>
+              </w:rPr>
+              <w:t>Agenda.</w:t>
+            </w:r>
+          </w:p>
+          <w:p>
+            <w:pPr>
+              <w:pStyle w:val="Prrafodelista"/>
+              <w:numPr>
+                <w:ilvl w:val="0"/>
+                <w:numId w:val="5"/>
+              </w:numPr>
+              <w:spacing w:line="360" w:lineRule="auto"/>
+              <w:ind w:left="1050" w:hanging="283"/>
+              <w:rPr>
+                <w:rFonts w:cs="Arial"/>
+              </w:rPr>
+            </w:pPr>
+            <w:r>
+              <w:rPr>
+                <w:rFonts w:cs="Arial"/>
+              </w:rPr>
+              <w:t>Observaciones</w:t>
+            </w:r>
+          </w:p>
+          <w:p>
+            <w:pPr>
+              <w:spacing w:line="360" w:lineRule="auto"/>
+              <w:ind w:firstLine="0"/>
+              <w:rPr>
+                <w:rFonts w:cs="Arial"/>
+                <w:u w:val="single"/>
+              </w:rPr>
+            </w:pPr>
+            <w:r>
+              <w:rPr>
+                <w:rFonts w:cs="Arial"/>
+                <w:u w:val="single"/>
+              </w:rPr>
+              <w:t>Datos de la Autoridad de la Entidad:</w:t>
+            </w:r>
+          </w:p>
+          <w:p>
+            <w:pPr>
+              <w:spacing w:line="360" w:lineRule="auto"/>
+              <w:ind w:left="1050" w:hanging="283"/>
+              <w:rPr>
+                <w:rFonts w:cs="Arial"/>
+              </w:rPr>
+            </w:pPr>
+            <w:r>
+              <w:rPr>
+                <w:rFonts w:cs="Arial"/>
+              </w:rPr>
+              <w:t>•</w:t>
+            </w:r>
+            <w:r>
+              <w:rPr>
+                <w:rFonts w:cs="Arial"/>
+              </w:rPr>
+              <w:tab/>
+              <w:t>Nombre*.</w:t>
+            </w:r>
+          </w:p>
+          <w:p>
+            <w:pPr>
+              <w:spacing w:line="360" w:lineRule="auto"/>
+              <w:ind w:left="1050" w:hanging="283"/>
+              <w:rPr>
+                <w:rFonts w:cs="Arial"/>
+              </w:rPr>
+            </w:pPr>
+            <w:r>
+              <w:rPr>
+                <w:rFonts w:cs="Arial"/>
+              </w:rPr>
+              <w:t>•</w:t>
+            </w:r>
+            <w:r>
+              <w:rPr>
+                <w:rFonts w:cs="Arial"/>
+              </w:rPr>
+              <w:tab/>
+              <w:t xml:space="preserve"> Apellido*.</w:t>
+            </w:r>
+          </w:p>
+          <w:p>
+            <w:pPr>
+              <w:spacing w:line="360" w:lineRule="auto"/>
+              <w:ind w:left="1050" w:hanging="283"/>
+              <w:rPr>
+                <w:rFonts w:cs="Arial"/>
+              </w:rPr>
+            </w:pPr>
+            <w:r>
+              <w:rPr>
+                <w:rFonts w:cs="Arial"/>
+              </w:rPr>
+              <w:t>•</w:t>
+            </w:r>
+            <w:r>
+              <w:rPr>
+                <w:rFonts w:cs="Arial"/>
+              </w:rPr>
+              <w:tab/>
+              <w:t>Cargo*.</w:t>
+            </w:r>
+          </w:p>
+          <w:p>
+            <w:pPr>
+              <w:spacing w:line="360" w:lineRule="auto"/>
+              <w:ind w:left="1050" w:hanging="283"/>
+              <w:rPr>
+                <w:rFonts w:cs="Arial"/>
+              </w:rPr>
+            </w:pPr>
+            <w:r>
+              <w:rPr>
+                <w:rFonts w:cs="Arial"/>
+              </w:rPr>
+              <w:t>•</w:t>
+            </w:r>
+            <w:r>
+              <w:rPr>
+                <w:rFonts w:cs="Arial"/>
+              </w:rPr>
+              <w:tab/>
+              <w:t>CUIL*.</w:t>
+            </w:r>
+          </w:p>
+          <w:p>
+            <w:pPr>
+              <w:spacing w:line="360" w:lineRule="auto"/>
+              <w:ind w:left="1050" w:hanging="283"/>
+              <w:rPr>
+                <w:rFonts w:cs="Arial"/>
+              </w:rPr>
+            </w:pPr>
+            <w:r>
+              <w:rPr>
+                <w:rFonts w:cs="Arial"/>
+              </w:rPr>
+              <w:t>•</w:t>
+            </w:r>
+            <w:r>
+              <w:rPr>
+                <w:rFonts w:cs="Arial"/>
+              </w:rPr>
+              <w:tab/>
+              <w:t>fecha inicio de mandato*.</w:t>
+            </w:r>
+          </w:p>
+          <w:p>
+            <w:pPr>
+              <w:spacing w:line="360" w:lineRule="auto"/>
+              <w:ind w:left="1050" w:hanging="283"/>
+              <w:rPr>
+                <w:rFonts w:cs="Arial"/>
+              </w:rPr>
+            </w:pPr>
+            <w:r>
+              <w:rPr>
+                <w:rFonts w:cs="Arial"/>
+              </w:rPr>
+              <w:t>•</w:t>
+            </w:r>
+            <w:r>
+              <w:rPr>
+                <w:rFonts w:cs="Arial"/>
+              </w:rPr>
+              <w:tab/>
+              <w:t>fecha fin de mandato*.</w:t>
+            </w:r>
+          </w:p>
+          <w:p>
+            <w:pPr>
+              <w:spacing w:line="360" w:lineRule="auto"/>
+              <w:ind w:left="1050" w:hanging="283"/>
+              <w:rPr>
+                <w:rFonts w:cs="Arial"/>
+              </w:rPr>
+            </w:pPr>
+            <w:r>
+              <w:rPr>
+                <w:rFonts w:cs="Arial"/>
+              </w:rPr>
+              <w:t>•</w:t>
+            </w:r>
+            <w:r>
+              <w:rPr>
+                <w:rFonts w:cs="Arial"/>
+              </w:rPr>
+              <w:tab/>
+              <w:t>Celular de contacto.</w:t>
+            </w:r>
+          </w:p>
+          <w:p>
+            <w:pPr>
+              <w:spacing w:line="360" w:lineRule="auto"/>
+              <w:ind w:left="1050" w:hanging="283"/>
+              <w:rPr>
+                <w:rFonts w:cs="Arial"/>
+              </w:rPr>
+            </w:pPr>
+            <w:r>
+              <w:rPr>
+                <w:rFonts w:cs="Arial"/>
+              </w:rPr>
+              <w:t>•</w:t>
+            </w:r>
+            <w:r>
+              <w:rPr>
+                <w:rFonts w:cs="Arial"/>
+              </w:rPr>
+              <w:tab/>
+              <w:t>Observaciones.</w:t>
+            </w:r>
+          </w:p>
+          <w:p>
+            <w:pPr>
+              <w:spacing w:line="360" w:lineRule="auto"/>
+              <w:ind w:firstLine="0"/>
+              <w:rPr>
+                <w:rFonts w:cs="Arial"/>
+                <w:u w:val="single"/>
+              </w:rPr>
+            </w:pPr>
+            <w:r>
+              <w:rPr>
+                <w:rFonts w:cs="Arial"/>
+                <w:u w:val="single"/>
+              </w:rPr>
+              <w:t>Datos del apoderado de la Entidad:</w:t>
+            </w:r>
+          </w:p>
+          <w:p>
+            <w:pPr>
+              <w:spacing w:line="360" w:lineRule="auto"/>
+              <w:ind w:left="1192" w:hanging="425"/>
+              <w:rPr>
+                <w:rFonts w:cs="Arial"/>
+              </w:rPr>
+            </w:pPr>
+            <w:r>
+              <w:rPr>
+                <w:rFonts w:cs="Arial"/>
+              </w:rPr>
+              <w:lastRenderedPageBreak/>
+              <w:t>•</w:t>
+            </w:r>
+            <w:r>
+              <w:rPr>
+                <w:rFonts w:cs="Arial"/>
+              </w:rPr>
+              <w:tab/>
+              <w:t>Nombre.</w:t>
+            </w:r>
+          </w:p>
+          <w:p>
+            <w:pPr>
+              <w:spacing w:line="360" w:lineRule="auto"/>
+              <w:ind w:left="1192" w:hanging="425"/>
+              <w:rPr>
+                <w:rFonts w:cs="Arial"/>
+              </w:rPr>
+            </w:pPr>
+            <w:r>
+              <w:rPr>
+                <w:rFonts w:cs="Arial"/>
+              </w:rPr>
+              <w:t>•</w:t>
+            </w:r>
+            <w:r>
+              <w:rPr>
+                <w:rFonts w:cs="Arial"/>
+              </w:rPr>
+              <w:tab/>
+              <w:t>Apellido.</w:t>
+            </w:r>
+          </w:p>
+          <w:p>
+            <w:pPr>
+              <w:spacing w:line="360" w:lineRule="auto"/>
+              <w:ind w:left="1192" w:hanging="425"/>
+              <w:rPr>
+                <w:rFonts w:cs="Arial"/>
+              </w:rPr>
+            </w:pPr>
+            <w:r>
+              <w:rPr>
+                <w:rFonts w:cs="Arial"/>
+              </w:rPr>
+              <w:t>•</w:t>
+            </w:r>
+            <w:r>
+              <w:rPr>
+                <w:rFonts w:cs="Arial"/>
+              </w:rPr>
+              <w:tab/>
+              <w:t>CUIL.</w:t>
+            </w:r>
+          </w:p>
+          <w:p>
+            <w:pPr>
+              <w:spacing w:line="360" w:lineRule="auto"/>
+              <w:ind w:left="1192" w:hanging="425"/>
+              <w:rPr>
+                <w:rFonts w:cs="Arial"/>
+              </w:rPr>
+            </w:pPr>
+            <w:r>
+              <w:rPr>
+                <w:rFonts w:cs="Arial"/>
+              </w:rPr>
+              <w:t>•</w:t>
+            </w:r>
+            <w:r>
+              <w:rPr>
+                <w:rFonts w:cs="Arial"/>
+              </w:rPr>
+              <w:tab/>
+              <w:t xml:space="preserve">Email. </w:t>
+            </w:r>
+          </w:p>
+          <w:p>
+            <w:pPr>
+              <w:spacing w:line="360" w:lineRule="auto"/>
+              <w:ind w:left="1192" w:hanging="425"/>
+              <w:rPr>
+                <w:rFonts w:cs="Arial"/>
+              </w:rPr>
+            </w:pPr>
+            <w:r>
+              <w:rPr>
+                <w:rFonts w:cs="Arial"/>
+              </w:rPr>
+              <w:t>•</w:t>
+            </w:r>
+            <w:r>
+              <w:rPr>
+                <w:rFonts w:cs="Arial"/>
+              </w:rPr>
+              <w:tab/>
+              <w:t xml:space="preserve">Celular de contacto. </w:t>
+            </w:r>
+          </w:p>
+          <w:p>
+            <w:pPr>
+              <w:spacing w:line="360" w:lineRule="auto"/>
+              <w:ind w:left="1050" w:hanging="141"/>
+              <w:rPr>
+                <w:rFonts w:cs="Arial"/>
+              </w:rPr>
+            </w:pPr>
+            <w:r>
+              <w:rPr>
+                <w:rFonts w:cs="Arial"/>
+              </w:rPr>
+              <w:t>•</w:t>
+            </w:r>
+            <w:r>
+              <w:rPr>
+                <w:rFonts w:cs="Arial"/>
+              </w:rPr>
+              <w:tab/>
+              <w:t>Observaciones</w:t>
+            </w:r>
+          </w:p>
+          <w:p>
+            <w:pPr>
+              <w:spacing w:line="360" w:lineRule="auto"/>
+              <w:ind w:firstLine="0"/>
+              <w:rPr>
+                <w:rFonts w:cs="Arial"/>
+                <w:u w:val="single"/>
+              </w:rPr>
+            </w:pPr>
+            <w:r>
+              <w:rPr>
+                <w:rFonts w:cs="Arial"/>
+                <w:u w:val="single"/>
+              </w:rPr>
+              <w:t>Datos de contacto de la Entidad:</w:t>
+            </w:r>
+          </w:p>
+          <w:p>
+            <w:pPr>
+              <w:spacing w:line="360" w:lineRule="auto"/>
+              <w:ind w:left="1192" w:hanging="425"/>
+              <w:rPr>
+                <w:rFonts w:cs="Arial"/>
+              </w:rPr>
+            </w:pPr>
+            <w:r>
+              <w:rPr>
+                <w:rFonts w:cs="Arial"/>
+              </w:rPr>
+              <w:t>•</w:t>
+            </w:r>
+            <w:r>
+              <w:rPr>
+                <w:rFonts w:cs="Arial"/>
+              </w:rPr>
+              <w:tab/>
+              <w:t>Nombre.</w:t>
+            </w:r>
+          </w:p>
+          <w:p>
+            <w:pPr>
+              <w:spacing w:line="360" w:lineRule="auto"/>
+              <w:ind w:left="1192" w:hanging="425"/>
+              <w:rPr>
+                <w:rFonts w:cs="Arial"/>
+              </w:rPr>
+            </w:pPr>
+            <w:r>
+              <w:rPr>
+                <w:rFonts w:cs="Arial"/>
+              </w:rPr>
+              <w:t>•</w:t>
+            </w:r>
+            <w:r>
+              <w:rPr>
+                <w:rFonts w:cs="Arial"/>
+              </w:rPr>
+              <w:tab/>
+              <w:t>Apellido.</w:t>
+            </w:r>
+          </w:p>
+          <w:p>
+            <w:pPr>
+              <w:pStyle w:val="Prrafodelista"/>
+              <w:numPr>
+                <w:ilvl w:val="0"/>
+                <w:numId w:val="6"/>
+              </w:numPr>
+              <w:spacing w:line="360" w:lineRule="auto"/>
+              <w:ind w:left="1192" w:hanging="425"/>
+              <w:rPr>
+                <w:rFonts w:cs="Arial"/>
+              </w:rPr>
+            </w:pPr>
+            <w:r>
+              <w:rPr>
+                <w:rFonts w:cs="Arial"/>
+              </w:rPr>
+              <w:t>Email.</w:t>
+            </w:r>
+          </w:p>
+          <w:p>
+            <w:pPr>
+              <w:spacing w:line="360" w:lineRule="auto"/>
+              <w:ind w:left="1192" w:hanging="425"/>
+              <w:rPr>
+                <w:rFonts w:cs="Arial"/>
+              </w:rPr>
+            </w:pPr>
+            <w:r>
+              <w:rPr>
+                <w:rFonts w:cs="Arial"/>
+              </w:rPr>
+              <w:t>•</w:t>
+            </w:r>
+            <w:r>
+              <w:rPr>
+                <w:rFonts w:cs="Arial"/>
+              </w:rPr>
+              <w:tab/>
+              <w:t>Celular de contacto.</w:t>
+            </w:r>
+          </w:p>
+          <w:p>
+            <w:pPr>
+              <w:spacing w:line="360" w:lineRule="auto"/>
+              <w:ind w:left="1192" w:hanging="425"/>
+              <w:rPr>
+                <w:rFonts w:cs="Arial"/>
+              </w:rPr>
+            </w:pPr>
+            <w:r>
+              <w:rPr>
+                <w:rFonts w:cs="Arial"/>
+              </w:rPr>
+              <w:t>•</w:t>
+            </w:r>
+            <w:r>
+              <w:rPr>
+                <w:rFonts w:cs="Arial"/>
+              </w:rPr>
+              <w:tab/>
+              <w:t>Observaciones.</w:t>
+            </w:r>
+          </w:p>
+          <w:p>
+            <w:pPr>
+              <w:spacing w:line="360" w:lineRule="auto"/>
+              <w:ind w:left="-84" w:firstLine="0"/>
+              <w:rPr>
+                <w:rFonts w:cs="Arial"/>
+                <w:u w:val="single"/>
+              </w:rPr>
+            </w:pPr>
+            <w:r>
+              <w:rPr>
+                <w:rFonts w:cs="Arial"/>
+                <w:u w:val="single"/>
+              </w:rPr>
+              <w:t>Información bancaria:</w:t>
+            </w:r>
+          </w:p>
+          <w:p>
+            <w:pPr>
+              <w:spacing w:line="360" w:lineRule="auto"/>
+              <w:ind w:left="1050" w:firstLine="0"/>
+              <w:rPr>
+                <w:rFonts w:cs="Arial"/>
+              </w:rPr>
+            </w:pPr>
+            <w:r>
+              <w:rPr>
+                <w:rFonts w:cs="Arial"/>
+              </w:rPr>
+              <w:t>•</w:t>
+            </w:r>
+            <w:r>
+              <w:rPr>
+                <w:rFonts w:cs="Arial"/>
+              </w:rPr>
+              <w:tab/>
+              <w:t>Banco*</w:t>
+            </w:r>
+          </w:p>
+          <w:p>
+            <w:pPr>
+              <w:spacing w:line="360" w:lineRule="auto"/>
+              <w:ind w:left="1050" w:firstLine="0"/>
+              <w:rPr>
+                <w:rFonts w:cs="Arial"/>
+              </w:rPr>
+            </w:pPr>
+            <w:r>
+              <w:rPr>
+                <w:rFonts w:cs="Arial"/>
+              </w:rPr>
+              <w:t>•</w:t>
+            </w:r>
+            <w:r>
+              <w:rPr>
+                <w:rFonts w:cs="Arial"/>
+              </w:rPr>
+              <w:tab/>
+              <w:t>CBU *</w:t>
+            </w:r>
+          </w:p>
+          <w:p>
+            <w:pPr>
+              <w:spacing w:line="360" w:lineRule="auto"/>
+              <w:ind w:left="1050" w:firstLine="0"/>
+              <w:rPr>
+                <w:rFonts w:cs="Arial"/>
+              </w:rPr>
+            </w:pPr>
+            <w:r>
+              <w:rPr>
+                <w:rFonts w:cs="Arial"/>
+              </w:rPr>
+              <w:t>•</w:t>
+            </w:r>
+            <w:r>
+              <w:rPr>
+                <w:rFonts w:cs="Arial"/>
+              </w:rPr>
+              <w:tab/>
+              <w:t>N.º cuenta corriente*</w:t>
+            </w:r>
+          </w:p>
+          <w:p>
+            <w:pPr>
+              <w:spacing w:line="360" w:lineRule="auto"/>
+              <w:ind w:left="1050" w:firstLine="0"/>
+              <w:rPr>
+                <w:rFonts w:cs="Arial"/>
+              </w:rPr>
+            </w:pPr>
+            <w:r>
+              <w:rPr>
+                <w:rFonts w:cs="Arial"/>
+              </w:rPr>
+              <w:t>•</w:t>
+            </w:r>
+            <w:r>
+              <w:rPr>
+                <w:rFonts w:cs="Arial"/>
+              </w:rPr>
+              <w:tab/>
+              <w:t>Observaciones</w:t>
+            </w:r>
+          </w:p>
           <w:p>
             <w:pPr>
               <w:spacing w:line="360" w:lineRule="auto"/>
@@ -270,6 +1440,7 @@
               <w:rPr>
                 <w:rFonts w:ascii="Trebuchet MS" w:hAnsi="Trebuchet MS" w:cs="Arial"/>
               </w:rPr>
+              <w:lastRenderedPageBreak/>
               <w:t>Criterios de aceptación</w:t>
             </w:r>
           </w:p>
@@ -452,7 +1623,21 @@
               <w:rPr>
                 <w:rFonts w:ascii="Trebuchet MS" w:hAnsi="Trebuchet MS" w:cs="Arial"/>
               </w:rPr>
-              <w:t>Se registran los datos del usuario logueado que realiza la baja de la entidad</w:t>
+              <w:t xml:space="preserve">Se registran los datos del usuario </w:t>
+            </w:r>
+            <w:proofErr w:type="spellStart"/>
+            <w:r>
+              <w:rPr>
+                <w:rFonts w:ascii="Trebuchet MS" w:hAnsi="Trebuchet MS" w:cs="Arial"/>
+              </w:rPr>
+              <w:t>logueado</w:t>
+            </w:r>
+            <w:proofErr w:type="spellEnd"/>
+            <w:r>
+              <w:rPr>
+                <w:rFonts w:ascii="Trebuchet MS" w:hAnsi="Trebuchet MS" w:cs="Arial"/>
+              </w:rPr>
+              <w:t xml:space="preserve"> que realiza la baja de la entidad</w:t>
             </w:r>
           </w:p>
         </w:tc>
@@ -2270,6 +3455,7 @@
           <w:lang w:val="es-AR"/>
         </w:rPr>
       </w:pPr>
+      <w:proofErr w:type="spellStart"/>
       <w:r>
         <w:rPr>
           <w:rFonts w:ascii="Arial" w:hAnsi="Arial" w:cs="Arial"/>
@@ -2279,6 +3465,7 @@
         </w:rPr>
         <w:t>Tabla_auditoría</w:t>
       </w:r>
+      <w:proofErr w:type="spellEnd"/>
     </w:p>
     <w:p>
       <w:pPr>
@@ -2469,6 +3656,7 @@
           <w:szCs w:val="32"/>
           <w:u w:val="single"/>
         </w:rPr>
+        <w:lastRenderedPageBreak/>
         <w:t>DIAGRAMAS</w:t>
       </w:r>
     </w:p>
@@ -2633,7 +3821,6 @@
           <w:color w:val="auto"/>
           <w:u w:val="single"/>
         </w:rPr>
-        <w:lastRenderedPageBreak/>
         <w:t>HISTORIAL DE CAMBIOS</w:t>
       </w:r>
     </w:p>
@@ -2914,10 +4101,16 @@
     </w:p>
     <w:p/>
     <w:sectPr>
-      <w:headerReference w:type="default" r:id="rId7"/>
-      <w:footerReference w:type="default" r:id="rId8"/>
+      <w:headerReference w:type="default" r:id="rId8"/>
+      <w:footerReference w:type="default" r:id="rId9"/>
       <w:pgSz w:w="11906" w:h="16838"/>
       <w:pgMar w:top="1675" w:right="707" w:bottom="1417" w:left="1701" w:header="284" w:footer="708" w:gutter="0"/>
+      <w:pgBorders w:offsetFrom="page">
+        <w:top w:val="double" w:sz="4" w:space="24" w:color="auto"/>
+        <w:left w:val="double" w:sz="4" w:space="24" w:color="auto"/>
+        <w:bottom w:val="double" w:sz="4" w:space="24" w:color="auto"/>
+        <w:right w:val="double" w:sz="4" w:space="24" w:color="auto"/>
+      </w:pgBorders>
       <w:cols w:space="708"/>
       <w:docGrid w:linePitch="360"/>
     </w:sectPr>
@@ -3362,6 +4555,118 @@
 <file path=word/numbering.xml><?xml version="1.0" encoding="utf-8"?>
 <w:numbering xmlns:wpc="http://schemas.microsoft.com/office/word/2010/wordprocessingCanvas" xmlns:cx="http://schemas.microsoft.com/office/drawing/2014/chartex" xmlns:cx1="http://schemas.microsoft.com/office/drawing/2015/9/8/chartex" xmlns:cx2="http://schemas.microsoft.com/office/drawing/2015/10/21/chartex" xmlns:cx3="http://schemas.microsoft.com/office/drawing/2016/5/9/chartex" xmlns:cx4="http://schemas.microsoft.com/office/drawing/2016/5/10/chartex" xmlns:cx5="http://schemas.microsoft.com/office/drawing/2016/5/11/chartex" xmlns:cx6="http://schemas.microsoft.com/office/drawing/2016/5/12/chartex" xmlns:cx7="http://schemas.microsoft.com/office/drawing/2016/5/13/chartex" xmlns:cx8="http://schemas.microsoft.com/office/drawing/2016/5/14/chartex" xmlns:mc="http://schemas.openxmlformats.org/markup-compatibility/2006" xmlns:aink="http://schemas.microsoft.com/office/drawing/2016/ink" xmlns:am3d="http://schemas.microsoft.com/office/drawing/2017/model3d" xmlns:o="urn:schemas-microsoft-com:office:office" xmlns:oel="http://schemas.microsoft.com/office/2019/extlst" xmlns:r="http://schemas.openxmlformats.org/officeDocument/2006/relationships" xmlns:m="http://schemas.openxmlformats.org/officeDocument/2006/math" xmlns:v="urn:schemas-microsoft-com:vml" xmlns:wp14="http://schemas.microsoft.com/office/word/2010/wordprocessingDrawing" xmlns:wp="http://schemas.openxmlformats.org/drawingml/2006/wordprocessingDrawing" xmlns:w10="urn:schemas-microsoft-com:office:word" xmlns:w="http://schemas.openxmlformats.org/wordprocessingml/2006/main" xmlns:w14="http://schemas.microsoft.com/office/word/2010/wordml" xmlns:w15="http://schemas.microsoft.com/office/word/2012/wordml" xmlns:w16cex="http://schemas.microsoft.com/office/word/2018/wordml/cex" xmlns:w16cid="http://schemas.microsoft.com/office/word/2016/wordml/cid" xmlns:w16="http://schemas.microsoft.com/office/word/2018/wordml" xmlns:w16sdtdh="http://schemas.microsoft.com/office/word/2020/wordml/sdtdatahash" xmlns:w16se="http://schemas.microsoft.com/office/word/2015/wordml/symex" xmlns:wpg="http://schemas.microsoft.com/office/word/2010/wordprocessingGroup" xmlns:wpi="http://schemas.microsoft.com/office/word/2010/wordprocessingInk" xmlns:wne="http://schemas.microsoft.com/office/word/2006/wordml" xmlns:wps="http://schemas.microsoft.com/office/word/2010/wordprocessingShape" mc:Ignorable="w14 w15 w16se w16cid w16 w16cex w16sdtdh wp14">
   <w:abstractNum w:abstractNumId="0" w15:restartNumberingAfterBreak="0">
+    <w:nsid w:val="158011F8"/>
+    <w:multiLevelType w:val="hybridMultilevel"/>
+    <w:tmpl w:val="11CC0DCA"/>
+    <w:lvl w:ilvl="0" w:tplc="F27AB3B0">
+      <w:numFmt w:val="bullet"/>
+      <w:lvlText w:val="•"/>
+      <w:lvlJc w:val="left"/>
+      <w:pPr>
+        <w:ind w:left="2118" w:hanging="708"/>
+      </w:pPr>
+      <w:rPr>
+        <w:rFonts w:ascii="Trebuchet MS" w:eastAsia="Times New Roman" w:hAnsi="Trebuchet MS" w:cs="Arial" w:hint="default"/>
+      </w:rPr>
+    </w:lvl>
+    <w:lvl w:ilvl="1" w:tplc="0C0A0003" w:tentative="1">
+      <w:start w:val="1"/>
+      <w:numFmt w:val="bullet"/>
+      <w:lvlText w:val="o"/>
+      <w:lvlJc w:val="left"/>
+      <w:pPr>
+        <w:ind w:left="2490" w:hanging="360"/>
+      </w:pPr>
+      <w:rPr>
+        <w:rFonts w:ascii="Courier New" w:hAnsi="Courier New" w:cs="Courier New" w:hint="default"/>
+      </w:rPr>
+    </w:lvl>
+    <w:lvl w:ilvl="2" w:tplc="0C0A0005" w:tentative="1">
+      <w:start w:val="1"/>
+      <w:numFmt w:val="bullet"/>
+      <w:lvlText w:val=""/>
+      <w:lvlJc w:val="left"/>
+      <w:pPr>
+        <w:ind w:left="3210" w:hanging="360"/>
+      </w:pPr>
+      <w:rPr>
+        <w:rFonts w:ascii="Wingdings" w:hAnsi="Wingdings" w:hint="default"/>
+      </w:rPr>
+    </w:lvl>
+    <w:lvl w:ilvl="3" w:tplc="0C0A0001" w:tentative="1">
+      <w:start w:val="1"/>
+      <w:numFmt w:val="bullet"/>
+      <w:lvlText w:val=""/>
+      <w:lvlJc w:val="left"/>
+      <w:pPr>
+        <w:ind w:left="3930" w:hanging="360"/>
+      </w:pPr>
+      <w:rPr>
+        <w:rFonts w:ascii="Symbol" w:hAnsi="Symbol" w:hint="default"/>
+      </w:rPr>
+    </w:lvl>
+    <w:lvl w:ilvl="4" w:tplc="0C0A0003" w:tentative="1">
+      <w:start w:val="1"/>
+      <w:numFmt w:val="bullet"/>
+      <w:lvlText w:val="o"/>
+      <w:lvlJc w:val="left"/>
+      <w:pPr>
+        <w:ind w:left="4650" w:hanging="360"/>
+      </w:pPr>
+      <w:rPr>
+        <w:rFonts w:ascii="Courier New" w:hAnsi="Courier New" w:cs="Courier New" w:hint="default"/>
+      </w:rPr>
+    </w:lvl>
+    <w:lvl w:ilvl="5" w:tplc="0C0A0005" w:tentative="1">
+      <w:start w:val="1"/>
+      <w:numFmt w:val="bullet"/>
+      <w:lvlText w:val=""/>
+      <w:lvlJc w:val="left"/>
+      <w:pPr>
+        <w:ind w:left="5370" w:hanging="360"/>
+      </w:pPr>
+      <w:rPr>
+        <w:rFonts w:ascii="Wingdings" w:hAnsi="Wingdings" w:hint="default"/>
+      </w:rPr>
+    </w:lvl>
+    <w:lvl w:ilvl="6" w:tplc="0C0A0001" w:tentative="1">
+      <w:start w:val="1"/>
+      <w:numFmt w:val="bullet"/>
+      <w:lvlText w:val=""/>
+      <w:lvlJc w:val="left"/>
+      <w:pPr>
+        <w:ind w:left="6090" w:hanging="360"/>
+      </w:pPr>
+      <w:rPr>
+        <w:rFonts w:ascii="Symbol" w:hAnsi="Symbol" w:hint="default"/>
+      </w:rPr>
+    </w:lvl>
+    <w:lvl w:ilvl="7" w:tplc="0C0A0003" w:tentative="1">
+      <w:start w:val="1"/>
+      <w:numFmt w:val="bullet"/>
+      <w:lvlText w:val="o"/>
+      <w:lvlJc w:val="left"/>
+      <w:pPr>
+        <w:ind w:left="6810" w:hanging="360"/>
+      </w:pPr>
+      <w:rPr>
+        <w:rFonts w:ascii="Courier New" w:hAnsi="Courier New" w:cs="Courier New" w:hint="default"/>
+      </w:rPr>
+    </w:lvl>
+    <w:lvl w:ilvl="8" w:tplc="0C0A0005" w:tentative="1">
+      <w:start w:val="1"/>
+      <w:numFmt w:val="bullet"/>
+      <w:lvlText w:val=""/>
+      <w:lvlJc w:val="left"/>
+      <w:pPr>
+        <w:ind w:left="7530" w:hanging="360"/>
+      </w:pPr>
+      <w:rPr>
+        <w:rFonts w:ascii="Wingdings" w:hAnsi="Wingdings" w:hint="default"/>
+      </w:rPr>
+    </w:lvl>
+  </w:abstractNum>
+  <w:abstractNum w:abstractNumId="1" w15:restartNumberingAfterBreak="0">
     <w:nsid w:val="2161356F"/>
     <w:multiLevelType w:val="hybridMultilevel"/>
     <w:tmpl w:val="223EFC1C"/>
@@ -3474,7 +4779,7 @@
       </w:rPr>
     </w:lvl>
   </w:abstractNum>
-  <w:abstractNum w:abstractNumId="1" w15:restartNumberingAfterBreak="0">
+  <w:abstractNum w:abstractNumId="2" w15:restartNumberingAfterBreak="0">
     <w:nsid w:val="2E984503"/>
     <w:multiLevelType w:val="hybridMultilevel"/>
     <w:tmpl w:val="6B1218F2"/>
@@ -3563,7 +4868,7 @@
       </w:pPr>
     </w:lvl>
   </w:abstractNum>
-  <w:abstractNum w:abstractNumId="2" w15:restartNumberingAfterBreak="0">
+  <w:abstractNum w:abstractNumId="3" w15:restartNumberingAfterBreak="0">
     <w:nsid w:val="3C2E6E86"/>
     <w:multiLevelType w:val="hybridMultilevel"/>
     <w:tmpl w:val="900C81F8"/>
@@ -3675,7 +4980,119 @@
       </w:rPr>
     </w:lvl>
   </w:abstractNum>
-  <w:abstractNum w:abstractNumId="3" w15:restartNumberingAfterBreak="0">
+  <w:abstractNum w:abstractNumId="4" w15:restartNumberingAfterBreak="0">
+    <w:nsid w:val="410E07CE"/>
+    <w:multiLevelType w:val="hybridMultilevel"/>
+    <w:tmpl w:val="FBA0C290"/>
+    <w:lvl w:ilvl="0" w:tplc="F27AB3B0">
+      <w:numFmt w:val="bullet"/>
+      <w:lvlText w:val="•"/>
+      <w:lvlJc w:val="left"/>
+      <w:pPr>
+        <w:ind w:left="1068" w:hanging="708"/>
+      </w:pPr>
+      <w:rPr>
+        <w:rFonts w:ascii="Trebuchet MS" w:eastAsia="Times New Roman" w:hAnsi="Trebuchet MS" w:cs="Arial" w:hint="default"/>
+      </w:rPr>
+    </w:lvl>
+    <w:lvl w:ilvl="1" w:tplc="0C0A0003" w:tentative="1">
+      <w:start w:val="1"/>
+      <w:numFmt w:val="bullet"/>
+      <w:lvlText w:val="o"/>
+      <w:lvlJc w:val="left"/>
+      <w:pPr>
+        <w:ind w:left="1440" w:hanging="360"/>
+      </w:pPr>
+      <w:rPr>
+        <w:rFonts w:ascii="Courier New" w:hAnsi="Courier New" w:cs="Courier New" w:hint="default"/>
+      </w:rPr>
+    </w:lvl>
+    <w:lvl w:ilvl="2" w:tplc="0C0A0005" w:tentative="1">
+      <w:start w:val="1"/>
+      <w:numFmt w:val="bullet"/>
+      <w:lvlText w:val=""/>
+      <w:lvlJc w:val="left"/>
+      <w:pPr>
+        <w:ind w:left="2160" w:hanging="360"/>
+      </w:pPr>
+      <w:rPr>
+        <w:rFonts w:ascii="Wingdings" w:hAnsi="Wingdings" w:hint="default"/>
+      </w:rPr>
+    </w:lvl>
+    <w:lvl w:ilvl="3" w:tplc="0C0A0001" w:tentative="1">
+      <w:start w:val="1"/>
+      <w:numFmt w:val="bullet"/>
+      <w:lvlText w:val=""/>
+      <w:lvlJc w:val="left"/>
+      <w:pPr>
+        <w:ind w:left="2880" w:hanging="360"/>
+      </w:pPr>
+      <w:rPr>
+        <w:rFonts w:ascii="Symbol" w:hAnsi="Symbol" w:hint="default"/>
+      </w:rPr>
+    </w:lvl>
+    <w:lvl w:ilvl="4" w:tplc="0C0A0003" w:tentative="1">
+      <w:start w:val="1"/>
+      <w:numFmt w:val="bullet"/>
+      <w:lvlText w:val="o"/>
+      <w:lvlJc w:val="left"/>
+      <w:pPr>
+        <w:ind w:left="3600" w:hanging="360"/>
+      </w:pPr>
+      <w:rPr>
+        <w:rFonts w:ascii="Courier New" w:hAnsi="Courier New" w:cs="Courier New" w:hint="default"/>
+      </w:rPr>
+    </w:lvl>
+    <w:lvl w:ilvl="5" w:tplc="0C0A0005" w:tentative="1">
+      <w:start w:val="1"/>
+      <w:numFmt w:val="bullet"/>
+      <w:lvlText w:val=""/>
+      <w:lvlJc w:val="left"/>
+      <w:pPr>
+        <w:ind w:left="4320" w:hanging="360"/>
+      </w:pPr>
+      <w:rPr>
+        <w:rFonts w:ascii="Wingdings" w:hAnsi="Wingdings" w:hint="default"/>
+      </w:rPr>
+    </w:lvl>
+    <w:lvl w:ilvl="6" w:tplc="0C0A0001" w:tentative="1">
+      <w:start w:val="1"/>
+      <w:numFmt w:val="bullet"/>
+      <w:lvlText w:val=""/>
+      <w:lvlJc w:val="left"/>
+      <w:pPr>
+        <w:ind w:left="5040" w:hanging="360"/>
+      </w:pPr>
+      <w:rPr>
+        <w:rFonts w:ascii="Symbol" w:hAnsi="Symbol" w:hint="default"/>
+      </w:rPr>
+    </w:lvl>
+    <w:lvl w:ilvl="7" w:tplc="0C0A0003" w:tentative="1">
+      <w:start w:val="1"/>
+      <w:numFmt w:val="bullet"/>
+      <w:lvlText w:val="o"/>
+      <w:lvlJc w:val="left"/>
+      <w:pPr>
+        <w:ind w:left="5760" w:hanging="360"/>
+      </w:pPr>
+      <w:rPr>
+        <w:rFonts w:ascii="Courier New" w:hAnsi="Courier New" w:cs="Courier New" w:hint="default"/>
+      </w:rPr>
+    </w:lvl>
+    <w:lvl w:ilvl="8" w:tplc="0C0A0005" w:tentative="1">
+      <w:start w:val="1"/>
+      <w:numFmt w:val="bullet"/>
+      <w:lvlText w:val=""/>
+      <w:lvlJc w:val="left"/>
+      <w:pPr>
+        <w:ind w:left="6480" w:hanging="360"/>
+      </w:pPr>
+      <w:rPr>
+        <w:rFonts w:ascii="Wingdings" w:hAnsi="Wingdings" w:hint="default"/>
+      </w:rPr>
+    </w:lvl>
+  </w:abstractNum>
+  <w:abstractNum w:abstractNumId="5" w15:restartNumberingAfterBreak="0">
     <w:nsid w:val="422D6FB5"/>
     <w:multiLevelType w:val="hybridMultilevel"/>
     <w:tmpl w:val="A0F2F50C"/>
@@ -3765,16 +5182,22 @@
     </w:lvl>
   </w:abstractNum>
   <w:num w:numId="1" w16cid:durableId="1203590481">
+    <w:abstractNumId w:val="2"/>
+  </w:num>
+  <w:num w:numId="2" w16cid:durableId="1490488347">
+    <w:abstractNumId w:val="5"/>
+  </w:num>
+  <w:num w:numId="3" w16cid:durableId="498085979">
     <w:abstractNumId w:val="1"/>
   </w:num>
-  <w:num w:numId="2" w16cid:durableId="1490488347">
+  <w:num w:numId="4" w16cid:durableId="1064370439">
     <w:abstractNumId w:val="3"/>
   </w:num>
-  <w:num w:numId="3" w16cid:durableId="498085979">
+  <w:num w:numId="5" w16cid:durableId="125507716">
+    <w:abstractNumId w:val="4"/>
+  </w:num>
+  <w:num w:numId="6" w16cid:durableId="785201122">
     <w:abstractNumId w:val="0"/>
-  </w:num>
-  <w:num w:numId="4" w16cid:durableId="1064370439">
-    <w:abstractNumId w:val="2"/>
   </w:num>
 </w:numbering>
 </file>
@@ -4554,17 +5977,24 @@
 
 <file path=word/glossary/fontTable.xml><?xml version="1.0" encoding="utf-8"?>
 <w:fonts xmlns:mc="http://schemas.openxmlformats.org/markup-compatibility/2006" xmlns:r="http://schemas.openxmlformats.org/officeDocument/2006/relationships" xmlns:w="http://schemas.openxmlformats.org/wordprocessingml/2006/main" xmlns:w14="http://schemas.microsoft.com/office/word/2010/wordml" xmlns:w15="http://schemas.microsoft.com/office/word/2012/wordml" xmlns:w16cex="http://schemas.microsoft.com/office/word/2018/wordml/cex" xmlns:w16cid="http://schemas.microsoft.com/office/word/2016/wordml/cid" xmlns:w16="http://schemas.microsoft.com/office/word/2018/wordml" xmlns:w16sdtdh="http://schemas.microsoft.com/office/word/2020/wordml/sdtdatahash" xmlns:w16se="http://schemas.microsoft.com/office/word/2015/wordml/symex" mc:Ignorable="w14 w15 w16se w16cid w16 w16cex w16sdtdh">
-  <w:font w:name="Symbol">
-    <w:panose1 w:val="05050102010706020507"/>
-    <w:charset w:val="02"/>
-    <w:family w:val="roman"/>
+  <w:font w:name="Trebuchet MS">
+    <w:panose1 w:val="020B0603020202020204"/>
+    <w:charset w:val="00"/>
+    <w:family w:val="swiss"/>
     <w:pitch w:val="variable"/>
-    <w:sig w:usb0="00000000" w:usb1="10000000" w:usb2="00000000" w:usb3="00000000" w:csb0="80000000" w:csb1="00000000"/>
+    <w:sig w:usb0="00000687" w:usb1="00000000" w:usb2="00000000" w:usb3="00000000" w:csb0="0000009F" w:csb1="00000000"/>
   </w:font>
   <w:font w:name="Times New Roman">
     <w:panose1 w:val="02020603050405020304"/>
     <w:charset w:val="00"/>
     <w:family w:val="roman"/>
+    <w:pitch w:val="variable"/>
+    <w:sig w:usb0="E0002EFF" w:usb1="C000785B" w:usb2="00000009" w:usb3="00000000" w:csb0="000001FF" w:csb1="00000000"/>
+  </w:font>
+  <w:font w:name="Arial">
+    <w:panose1 w:val="020B0604020202020204"/>
+    <w:charset w:val="00"/>
+    <w:family w:val="swiss"/>
     <w:pitch w:val="variable"/>
     <w:sig w:usb0="E0002EFF" w:usb1="C000785B" w:usb2="00000009" w:usb3="00000000" w:csb0="000001FF" w:csb1="00000000"/>
   </w:font>
@@ -4582,19 +6012,12 @@
     <w:pitch w:val="variable"/>
     <w:sig w:usb0="00000000" w:usb1="10000000" w:usb2="00000000" w:usb3="00000000" w:csb0="80000000" w:csb1="00000000"/>
   </w:font>
-  <w:font w:name="Trebuchet MS">
-    <w:panose1 w:val="020B0603020202020204"/>
-    <w:charset w:val="00"/>
-    <w:family w:val="swiss"/>
+  <w:font w:name="Symbol">
+    <w:panose1 w:val="05050102010706020507"/>
+    <w:charset w:val="02"/>
+    <w:family w:val="roman"/>
     <w:pitch w:val="variable"/>
-    <w:sig w:usb0="00000687" w:usb1="00000000" w:usb2="00000000" w:usb3="00000000" w:csb0="0000009F" w:csb1="00000000"/>
-  </w:font>
-  <w:font w:name="Arial">
-    <w:panose1 w:val="020B0604020202020204"/>
-    <w:charset w:val="00"/>
-    <w:family w:val="swiss"/>
-    <w:pitch w:val="variable"/>
-    <w:sig w:usb0="E0002EFF" w:usb1="C000785B" w:usb2="00000009" w:usb3="00000000" w:csb0="000001FF" w:csb1="00000000"/>
+    <w:sig w:usb0="00000000" w:usb1="10000000" w:usb2="00000000" w:usb3="00000000" w:csb0="80000000" w:csb1="00000000"/>
   </w:font>
   <w:font w:name="Calibri">
     <w:panose1 w:val="020F0502020204030204"/>
@@ -4637,6 +6060,7 @@
   </w:compat>
   <w:rsids>
     <w:rsidRoot w:val="00826AE6"/>
+    <w:rsid w:val="000B4508"/>
     <w:rsid w:val="00111C3B"/>
     <w:rsid w:val="00826AE6"/>
     <w:rsid w:val="00C5027D"/>

</xml_diff>